<commit_message>
Links in reports were updated
</commit_message>
<xml_diff>
--- a/Lab1/ReportLab1.docx
+++ b/Lab1/ReportLab1.docx
@@ -599,6 +599,7 @@
           <w:rFonts w:ascii="Times New Roman" w:hAnsi="Times New Roman"/>
           <w:b/>
           <w:bCs/>
+          <w:noProof/>
           <w:sz w:val="28"/>
           <w:szCs w:val="28"/>
         </w:rPr>
@@ -762,6 +763,7 @@
           <w:rFonts w:ascii="Times New Roman" w:hAnsi="Times New Roman"/>
           <w:b/>
           <w:bCs/>
+          <w:noProof/>
           <w:sz w:val="28"/>
           <w:szCs w:val="28"/>
           <w:lang w:val="ru-RU"/>
@@ -955,6 +957,7 @@
           <w:rFonts w:ascii="Times New Roman" w:hAnsi="Times New Roman"/>
           <w:b/>
           <w:bCs/>
+          <w:noProof/>
           <w:sz w:val="28"/>
           <w:szCs w:val="28"/>
         </w:rPr>
@@ -1127,6 +1130,7 @@
       <w:r>
         <w:rPr>
           <w:rFonts w:ascii="Times New Roman" w:hAnsi="Times New Roman"/>
+          <w:noProof/>
           <w:sz w:val="28"/>
           <w:szCs w:val="28"/>
           <w:lang w:val="ru-RU"/>
@@ -1229,7 +1233,34 @@
           <w:szCs w:val="28"/>
           <w:lang w:val="en-US"/>
         </w:rPr>
-        <w:t>o</w:t>
+        <w:t>ol</w:t>
+      </w:r>
+      <w:r>
+        <w:rPr>
+          <w:rFonts w:ascii="Times New Roman" w:hAnsi="Times New Roman"/>
+          <w:sz w:val="28"/>
+          <w:szCs w:val="28"/>
+          <w:lang w:val="ru-RU"/>
+        </w:rPr>
+        <w:t>&gt;</w:t>
+      </w:r>
+      <w:r>
+        <w:rPr>
+          <w:rFonts w:ascii="Times New Roman" w:hAnsi="Times New Roman"/>
+          <w:sz w:val="28"/>
+          <w:szCs w:val="28"/>
+          <w:lang w:val="ru-RU"/>
+        </w:rPr>
+        <w:t xml:space="preserve"> </w:t>
+      </w:r>
+      <w:r>
+        <w:rPr>
+          <w:rFonts w:ascii="Times New Roman" w:hAnsi="Times New Roman"/>
+          <w:sz w:val="28"/>
+          <w:szCs w:val="28"/>
+          <w:lang w:val="ru-RU"/>
+        </w:rPr>
+        <w:t>&lt;</w:t>
       </w:r>
       <w:r>
         <w:rPr>
@@ -1238,7 +1269,7 @@
           <w:szCs w:val="28"/>
           <w:lang w:val="en-US"/>
         </w:rPr>
-        <w:t>l</w:t>
+        <w:t>li</w:t>
       </w:r>
       <w:r>
         <w:rPr>
@@ -1249,55 +1280,20 @@
         </w:rPr>
         <w:t>&gt;</w:t>
       </w:r>
-      <w:r>
-        <w:rPr>
-          <w:rFonts w:ascii="Times New Roman" w:hAnsi="Times New Roman"/>
-          <w:sz w:val="28"/>
-          <w:szCs w:val="28"/>
-          <w:lang w:val="ru-RU"/>
-        </w:rPr>
-        <w:t xml:space="preserve"> </w:t>
-      </w:r>
-      <w:r>
-        <w:rPr>
-          <w:rFonts w:ascii="Times New Roman" w:hAnsi="Times New Roman"/>
-          <w:sz w:val="28"/>
-          <w:szCs w:val="28"/>
-          <w:lang w:val="ru-RU"/>
-        </w:rPr>
-        <w:t>&lt;</w:t>
-      </w:r>
-      <w:r>
-        <w:rPr>
-          <w:rFonts w:ascii="Times New Roman" w:hAnsi="Times New Roman"/>
-          <w:sz w:val="28"/>
-          <w:szCs w:val="28"/>
-          <w:lang w:val="en-US"/>
-        </w:rPr>
-        <w:t>li</w:t>
-      </w:r>
-      <w:r>
-        <w:rPr>
-          <w:rFonts w:ascii="Times New Roman" w:hAnsi="Times New Roman"/>
-          <w:sz w:val="28"/>
-          <w:szCs w:val="28"/>
-          <w:lang w:val="ru-RU"/>
-        </w:rPr>
-        <w:t>&gt;</w:t>
-      </w:r>
-    </w:p>
-    <w:p>
-      <w:pPr>
-        <w:rPr>
-          <w:rFonts w:ascii="Times New Roman" w:hAnsi="Times New Roman"/>
-          <w:sz w:val="28"/>
-          <w:szCs w:val="28"/>
-          <w:lang w:val="ru-RU"/>
-        </w:rPr>
-      </w:pPr>
-      <w:r>
-        <w:rPr>
-          <w:rFonts w:ascii="Times New Roman" w:hAnsi="Times New Roman"/>
+    </w:p>
+    <w:p>
+      <w:pPr>
+        <w:rPr>
+          <w:rFonts w:ascii="Times New Roman" w:hAnsi="Times New Roman"/>
+          <w:sz w:val="28"/>
+          <w:szCs w:val="28"/>
+          <w:lang w:val="ru-RU"/>
+        </w:rPr>
+      </w:pPr>
+      <w:r>
+        <w:rPr>
+          <w:rFonts w:ascii="Times New Roman" w:hAnsi="Times New Roman"/>
+          <w:noProof/>
           <w:sz w:val="28"/>
           <w:szCs w:val="28"/>
           <w:lang w:val="ru-RU"/>
@@ -1406,6 +1402,7 @@
       <w:r>
         <w:rPr>
           <w:rFonts w:ascii="Times New Roman" w:hAnsi="Times New Roman"/>
+          <w:noProof/>
           <w:sz w:val="28"/>
           <w:szCs w:val="28"/>
         </w:rPr>
@@ -1564,6 +1561,7 @@
       <w:r>
         <w:rPr>
           <w:rFonts w:ascii="Times New Roman" w:hAnsi="Times New Roman"/>
+          <w:noProof/>
           <w:sz w:val="28"/>
           <w:szCs w:val="28"/>
           <w:lang w:val="ru-RU"/>
@@ -1709,6 +1707,7 @@
       <w:r>
         <w:rPr>
           <w:rFonts w:ascii="Times New Roman" w:hAnsi="Times New Roman"/>
+          <w:noProof/>
           <w:sz w:val="28"/>
           <w:szCs w:val="28"/>
           <w:lang w:val="ru-RU"/>
@@ -1762,6 +1761,7 @@
       <w:r>
         <w:rPr>
           <w:rFonts w:ascii="Times New Roman" w:hAnsi="Times New Roman"/>
+          <w:noProof/>
           <w:sz w:val="28"/>
           <w:szCs w:val="28"/>
           <w:lang w:val="ru-RU"/>
@@ -2203,16 +2203,7 @@
           <w:sz w:val="28"/>
           <w:szCs w:val="28"/>
         </w:rPr>
-        <w:t>гів</w:t>
-      </w:r>
-      <w:r>
-        <w:rPr>
-          <w:rFonts w:ascii="Times New Roman" w:hAnsi="Times New Roman"/>
-          <w:noProof/>
-          <w:sz w:val="28"/>
-          <w:szCs w:val="28"/>
-        </w:rPr>
-        <w:t xml:space="preserve"> та їх грамотної комбінації. </w:t>
+        <w:t xml:space="preserve">гів та їх грамотної комбінації. </w:t>
       </w:r>
       <w:r>
         <w:rPr>
@@ -2349,10 +2340,7 @@
       <w:pPr>
         <w:rPr>
           <w:rFonts w:ascii="Times New Roman" w:hAnsi="Times New Roman"/>
-          <w:b/>
-          <w:bCs/>
-          <w:noProof/>
-          <w:color w:val="00B0F0"/>
+          <w:noProof/>
           <w:sz w:val="28"/>
           <w:szCs w:val="28"/>
         </w:rPr>
@@ -2362,20 +2350,16 @@
           <w:rPr>
             <w:rStyle w:val="a3"/>
             <w:rFonts w:ascii="Times New Roman" w:hAnsi="Times New Roman"/>
-            <w:b/>
-            <w:bCs/>
             <w:noProof/>
-            <w:color w:val="00B0F0"/>
             <w:sz w:val="28"/>
             <w:szCs w:val="28"/>
           </w:rPr>
-          <w:t>https://tsnikolay.github.io/FrontEnd-technology-basics-Lab1/</w:t>
+          <w:t>https://github.com/TsNikolay/Front-end-Basics-Labs</w:t>
         </w:r>
       </w:hyperlink>
     </w:p>
     <w:p>
       <w:pPr>
-        <w:jc w:val="center"/>
         <w:rPr>
           <w:rFonts w:ascii="Times New Roman" w:hAnsi="Times New Roman"/>
           <w:noProof/>
@@ -2962,6 +2946,7 @@
   <w:style w:type="character" w:default="1" w:styleId="a0">
     <w:name w:val="Default Paragraph Font"/>
     <w:uiPriority w:val="1"/>
+    <w:semiHidden/>
     <w:unhideWhenUsed/>
   </w:style>
   <w:style w:type="table" w:default="1" w:styleId="a1">

</xml_diff>